<commit_message>
Revisión guia de solicitudes
Revisión guía de solicitudes
</commit_message>
<xml_diff>
--- a/PAUA/GUIAS RÁPIDAS/V2/SOLICITUDES.docx
+++ b/PAUA/GUIAS RÁPIDAS/V2/SOLICITUDES.docx
@@ -1,6 +1,6 @@
 
 <file path=word/document.xml><?xml version="1.0" encoding="utf-8"?>
-<w:document xmlns:wpc="http://schemas.microsoft.com/office/word/2010/wordprocessingCanvas" xmlns:cx="http://schemas.microsoft.com/office/drawing/2014/chartex" xmlns:cx1="http://schemas.microsoft.com/office/drawing/2015/9/8/chartex" xmlns:mc="http://schemas.openxmlformats.org/markup-compatibility/2006" xmlns:o="urn:schemas-microsoft-com:office:office" xmlns:r="http://schemas.openxmlformats.org/officeDocument/2006/relationships" xmlns:m="http://schemas.openxmlformats.org/officeDocument/2006/math" xmlns:v="urn:schemas-microsoft-com:vml" xmlns:wp14="http://schemas.microsoft.com/office/word/2010/wordprocessingDrawing" xmlns:wp="http://schemas.openxmlformats.org/drawingml/2006/wordprocessingDrawing" xmlns:w10="urn:schemas-microsoft-com:office:word" xmlns:w="http://schemas.openxmlformats.org/wordprocessingml/2006/main" xmlns:w14="http://schemas.microsoft.com/office/word/2010/wordml" xmlns:w15="http://schemas.microsoft.com/office/word/2012/wordml" xmlns:w16se="http://schemas.microsoft.com/office/word/2015/wordml/symex" xmlns:wpg="http://schemas.microsoft.com/office/word/2010/wordprocessingGroup" xmlns:wpi="http://schemas.microsoft.com/office/word/2010/wordprocessingInk" xmlns:wne="http://schemas.microsoft.com/office/word/2006/wordml" xmlns:wps="http://schemas.microsoft.com/office/word/2010/wordprocessingShape" mc:Ignorable="w14 w15 w16se wp14">
+<w:document xmlns:wpc="http://schemas.microsoft.com/office/word/2010/wordprocessingCanvas" xmlns:cx="http://schemas.microsoft.com/office/drawing/2014/chartex" xmlns:mc="http://schemas.openxmlformats.org/markup-compatibility/2006" xmlns:o="urn:schemas-microsoft-com:office:office" xmlns:r="http://schemas.openxmlformats.org/officeDocument/2006/relationships" xmlns:m="http://schemas.openxmlformats.org/officeDocument/2006/math" xmlns:v="urn:schemas-microsoft-com:vml" xmlns:wp14="http://schemas.microsoft.com/office/word/2010/wordprocessingDrawing" xmlns:wp="http://schemas.openxmlformats.org/drawingml/2006/wordprocessingDrawing" xmlns:w10="urn:schemas-microsoft-com:office:word" xmlns:w="http://schemas.openxmlformats.org/wordprocessingml/2006/main" xmlns:w14="http://schemas.microsoft.com/office/word/2010/wordml" xmlns:w15="http://schemas.microsoft.com/office/word/2012/wordml" xmlns:w16se="http://schemas.microsoft.com/office/word/2015/wordml/symex" xmlns:wpg="http://schemas.microsoft.com/office/word/2010/wordprocessingGroup" xmlns:wpi="http://schemas.microsoft.com/office/word/2010/wordprocessingInk" xmlns:wne="http://schemas.microsoft.com/office/word/2006/wordml" xmlns:wps="http://schemas.microsoft.com/office/word/2010/wordprocessingShape" mc:Ignorable="w14 w15 w16se wp14">
   <w:body>
     <w:p>
       <w:pPr>
@@ -21,7 +21,7 @@
         <w:rPr>
           <w:rFonts w:ascii="Arial" w:hAnsi="Arial" w:cs="Arial"/>
           <w:noProof/>
-          <w:lang w:val="es-MX" w:eastAsia="es-MX"/>
+          <w:lang w:val="en-US"/>
         </w:rPr>
         <mc:AlternateContent>
           <mc:Choice Requires="wps">
@@ -99,7 +99,7 @@
               </wp:anchor>
             </w:drawing>
           </mc:Choice>
-          <mc:Fallback>
+          <mc:Fallback xmlns:cx1="http://schemas.microsoft.com/office/drawing/2015/9/8/chartex">
             <w:pict>
               <v:rect w14:anchorId="06FFA84B" id="Rectángulo 3" o:spid="_x0000_s1026" style="position:absolute;margin-left:0;margin-top:-55.8pt;width:582.7pt;height:760.2pt;z-index:-251512832;visibility:visible;mso-wrap-style:square;mso-width-percent:0;mso-height-percent:0;mso-wrap-distance-left:9pt;mso-wrap-distance-top:0;mso-wrap-distance-right:9pt;mso-wrap-distance-bottom:0;mso-position-horizontal:left;mso-position-horizontal-relative:page;mso-position-vertical:absolute;mso-position-vertical-relative:text;mso-width-percent:0;mso-height-percent:0;mso-width-relative:margin;mso-height-relative:margin;v-text-anchor:middle" o:gfxdata="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" fillcolor="#f2f2f2" stroked="f" strokeweight="1pt">
                 <v:shadow on="t" type="perspective" color="black" opacity="7208f" offset="0,0" matrix="66847f,,,66847f"/>
@@ -139,7 +139,7 @@
       <w:r>
         <w:rPr>
           <w:noProof/>
-          <w:lang w:val="es-MX" w:eastAsia="es-MX"/>
+          <w:lang w:val="en-US"/>
         </w:rPr>
         <w:drawing>
           <wp:anchor distT="0" distB="0" distL="114300" distR="114300" simplePos="0" relativeHeight="251805696" behindDoc="0" locked="0" layoutInCell="1" allowOverlap="1" wp14:anchorId="6F593B06" wp14:editId="5DE133B4">
@@ -244,7 +244,7 @@
         <w:rPr>
           <w:rFonts w:ascii="Arial" w:hAnsi="Arial" w:cs="Arial"/>
           <w:noProof/>
-          <w:lang w:val="es-MX" w:eastAsia="es-MX"/>
+          <w:lang w:val="en-US"/>
         </w:rPr>
         <mc:AlternateContent>
           <mc:Choice Requires="wps">
@@ -364,7 +364,7 @@
               </wp:anchor>
             </w:drawing>
           </mc:Choice>
-          <mc:Fallback>
+          <mc:Fallback xmlns:cx1="http://schemas.microsoft.com/office/drawing/2015/9/8/chartex">
             <w:pict>
               <v:rect w14:anchorId="0D3F0B5B" id="Rectángulo 4" o:spid="_x0000_s1026" style="position:absolute;margin-left:20.95pt;margin-top:18.85pt;width:579.3pt;height:122.25pt;z-index:251894784;visibility:visible;mso-wrap-style:square;mso-width-percent:0;mso-height-percent:0;mso-wrap-distance-left:9pt;mso-wrap-distance-top:0;mso-wrap-distance-right:9pt;mso-wrap-distance-bottom:0;mso-position-horizontal:absolute;mso-position-horizontal-relative:page;mso-position-vertical:absolute;mso-position-vertical-relative:text;mso-width-percent:0;mso-height-percent:0;mso-width-relative:margin;mso-height-relative:margin;v-text-anchor:middle" o:gfxdata="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" fillcolor="#aaa [3030]" stroked="f">
                 <v:fill color2="#a3a3a3 [3174]" rotate="t" colors="0 #afafaf;.5 #a5a5a5;1 #929292" focus="100%" type="gradient">
@@ -597,7 +597,7 @@
         <w:rPr>
           <w:rFonts w:ascii="Arial" w:hAnsi="Arial" w:cs="Arial"/>
           <w:noProof/>
-          <w:lang w:val="es-MX" w:eastAsia="es-MX"/>
+          <w:lang w:val="en-US"/>
         </w:rPr>
         <w:drawing>
           <wp:anchor distT="0" distB="0" distL="114300" distR="114300" simplePos="0" relativeHeight="251804672" behindDoc="0" locked="0" layoutInCell="1" allowOverlap="1" wp14:anchorId="0B7E066F" wp14:editId="34EC54E8">
@@ -744,7 +744,7 @@
         <w:rPr>
           <w:rFonts w:ascii="Arial" w:hAnsi="Arial" w:cs="Arial"/>
           <w:noProof/>
-          <w:lang w:val="es-MX" w:eastAsia="es-MX"/>
+          <w:lang w:val="en-US"/>
         </w:rPr>
         <mc:AlternateContent>
           <mc:Choice Requires="wps">
@@ -830,7 +830,7 @@
               </wp:anchor>
             </w:drawing>
           </mc:Choice>
-          <mc:Fallback>
+          <mc:Fallback xmlns:cx1="http://schemas.microsoft.com/office/drawing/2015/9/8/chartex">
             <w:pict>
               <v:rect w14:anchorId="63962291" id="Rectángulo 23" o:spid="_x0000_s1027" style="position:absolute;left:0;text-align:left;margin-left:0;margin-top:2.05pt;width:533.9pt;height:21.05pt;z-index:251801600;visibility:visible;mso-wrap-style:square;mso-width-percent:0;mso-height-percent:0;mso-wrap-distance-left:9pt;mso-wrap-distance-top:0;mso-wrap-distance-right:9pt;mso-wrap-distance-bottom:0;mso-position-horizontal:center;mso-position-horizontal-relative:margin;mso-position-vertical:absolute;mso-position-vertical-relative:text;mso-width-percent:0;mso-height-percent:0;mso-width-relative:margin;mso-height-relative:margin;v-text-anchor:middle" o:gfxdata="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" fillcolor="#aaa [3030]" stroked="f">
                 <v:fill color2="#a3a3a3 [3174]" rotate="t" colors="0 #afafaf;.5 #a5a5a5;1 #929292" focus="100%" type="gradient">
@@ -1326,8 +1326,6 @@
           <w:sz w:val="24"/>
         </w:rPr>
       </w:pPr>
-      <w:bookmarkStart w:id="0" w:name="_GoBack"/>
-      <w:bookmarkEnd w:id="0"/>
     </w:p>
     <w:p>
       <w:pPr>
@@ -1462,7 +1460,7 @@
         <w:rPr>
           <w:rFonts w:ascii="Arial" w:hAnsi="Arial" w:cs="Arial"/>
           <w:noProof/>
-          <w:lang w:val="es-MX" w:eastAsia="es-MX"/>
+          <w:lang w:val="en-US"/>
         </w:rPr>
         <w:lastRenderedPageBreak/>
         <mc:AlternateContent>
@@ -1549,7 +1547,7 @@
               </wp:anchor>
             </w:drawing>
           </mc:Choice>
-          <mc:Fallback>
+          <mc:Fallback xmlns:cx1="http://schemas.microsoft.com/office/drawing/2015/9/8/chartex">
             <w:pict>
               <v:rect w14:anchorId="19E49FED" id="Rectángulo 15" o:spid="_x0000_s1028" style="position:absolute;margin-left:-38.85pt;margin-top:18.8pt;width:533.9pt;height:21.05pt;z-index:251782144;visibility:visible;mso-wrap-style:square;mso-width-percent:0;mso-height-percent:0;mso-wrap-distance-left:9pt;mso-wrap-distance-top:0;mso-wrap-distance-right:9pt;mso-wrap-distance-bottom:0;mso-position-horizontal:absolute;mso-position-horizontal-relative:margin;mso-position-vertical:absolute;mso-position-vertical-relative:text;mso-width-percent:0;mso-height-percent:0;mso-width-relative:margin;mso-height-relative:margin;v-text-anchor:middle" o:gfxdata="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" fillcolor="#aaa [3030]" stroked="f">
                 <v:fill color2="#a3a3a3 [3174]" rotate="t" colors="0 #afafaf;.5 #a5a5a5;1 #929292" focus="100%" type="gradient">
@@ -1618,7 +1616,7 @@
           <w:rFonts w:ascii="Arial" w:hAnsi="Arial" w:cs="Arial"/>
           <w:noProof/>
           <w:sz w:val="24"/>
-          <w:lang w:val="es-MX" w:eastAsia="es-MX"/>
+          <w:lang w:val="en-US"/>
         </w:rPr>
         <mc:AlternateContent>
           <mc:Choice Requires="wps">
@@ -1725,7 +1723,7 @@
               </wp:anchor>
             </w:drawing>
           </mc:Choice>
-          <mc:Fallback>
+          <mc:Fallback xmlns:cx1="http://schemas.microsoft.com/office/drawing/2015/9/8/chartex">
             <w:pict>
               <v:rect w14:anchorId="65862A9D" id="Rectángulo 17" o:spid="_x0000_s1029" style="position:absolute;margin-left:63.65pt;margin-top:21.25pt;width:346.4pt;height:89.3pt;z-index:251784192;visibility:visible;mso-wrap-style:square;mso-height-percent:0;mso-wrap-distance-left:9pt;mso-wrap-distance-top:0;mso-wrap-distance-right:9pt;mso-wrap-distance-bottom:0;mso-position-horizontal:absolute;mso-position-horizontal-relative:text;mso-position-vertical:absolute;mso-position-vertical-relative:text;mso-height-percent:0;mso-height-relative:margin;v-text-anchor:middle" o:gfxdata="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" fillcolor="white [3201]" strokecolor="#a5a5a5 [3206]" strokeweight="1pt">
                 <v:textbox>
@@ -1785,7 +1783,7 @@
           <w:rFonts w:ascii="Arial" w:hAnsi="Arial" w:cs="Arial"/>
           <w:noProof/>
           <w:sz w:val="24"/>
-          <w:lang w:val="es-MX" w:eastAsia="es-MX"/>
+          <w:lang w:val="en-US"/>
         </w:rPr>
         <mc:AlternateContent>
           <mc:Choice Requires="wps">
@@ -1872,7 +1870,7 @@
               </wp:anchor>
             </w:drawing>
           </mc:Choice>
-          <mc:Fallback>
+          <mc:Fallback xmlns:cx1="http://schemas.microsoft.com/office/drawing/2015/9/8/chartex">
             <w:pict>
               <v:rect w14:anchorId="77267B3C" id="Rectángulo 16" o:spid="_x0000_s1030" style="position:absolute;margin-left:63.7pt;margin-top:.4pt;width:347.05pt;height:20.4pt;z-index:251783168;visibility:visible;mso-wrap-style:square;mso-width-percent:0;mso-height-percent:0;mso-wrap-distance-left:9pt;mso-wrap-distance-top:0;mso-wrap-distance-right:9pt;mso-wrap-distance-bottom:0;mso-position-horizontal:absolute;mso-position-horizontal-relative:text;mso-position-vertical:absolute;mso-position-vertical-relative:text;mso-width-percent:0;mso-height-percent:0;mso-width-relative:margin;mso-height-relative:margin;v-text-anchor:middle" o:gfxdata="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" fillcolor="#c3c3c3 [2166]" strokecolor="#a5a5a5 [3206]" strokeweight=".5pt">
                 <v:fill color2="#b6b6b6 [2614]" rotate="t" colors="0 #d2d2d2;.5 #c8c8c8;1 silver" focus="100%" type="gradient">
@@ -1971,13 +1969,13 @@
           <w:b w:val="0"/>
         </w:rPr>
       </w:pPr>
-      <w:bookmarkStart w:id="1" w:name="_Toc123297018"/>
-      <w:bookmarkStart w:id="2" w:name="_Toc142493344"/>
+      <w:bookmarkStart w:id="0" w:name="_Toc123297018"/>
+      <w:bookmarkStart w:id="1" w:name="_Toc142493344"/>
       <w:r>
         <w:t>Objetivo</w:t>
       </w:r>
+      <w:bookmarkEnd w:id="0"/>
       <w:bookmarkEnd w:id="1"/>
-      <w:bookmarkEnd w:id="2"/>
     </w:p>
     <w:p>
       <w:pPr>
@@ -2024,7 +2022,49 @@
           <w:rFonts w:ascii="Arial" w:hAnsi="Arial" w:cs="Arial"/>
           <w:sz w:val="24"/>
         </w:rPr>
-        <w:t>la supervisión a los usuarios del cual tienen acceso a las plataformas.</w:t>
+        <w:t xml:space="preserve">la supervisión </w:t>
+      </w:r>
+      <w:r>
+        <w:rPr>
+          <w:rFonts w:ascii="Arial" w:hAnsi="Arial" w:cs="Arial"/>
+          <w:sz w:val="24"/>
+        </w:rPr>
+        <w:t>de</w:t>
+      </w:r>
+      <w:r>
+        <w:rPr>
+          <w:rFonts w:ascii="Arial" w:hAnsi="Arial" w:cs="Arial"/>
+          <w:sz w:val="24"/>
+        </w:rPr>
+        <w:t xml:space="preserve"> los usuarios </w:t>
+      </w:r>
+      <w:r>
+        <w:rPr>
+          <w:rFonts w:ascii="Arial" w:hAnsi="Arial" w:cs="Arial"/>
+          <w:sz w:val="24"/>
+        </w:rPr>
+        <w:t>los</w:t>
+      </w:r>
+      <w:r>
+        <w:rPr>
+          <w:rFonts w:ascii="Arial" w:hAnsi="Arial" w:cs="Arial"/>
+          <w:sz w:val="24"/>
+        </w:rPr>
+        <w:t xml:space="preserve"> cual</w:t>
+      </w:r>
+      <w:r>
+        <w:rPr>
+          <w:rFonts w:ascii="Arial" w:hAnsi="Arial" w:cs="Arial"/>
+          <w:sz w:val="24"/>
+        </w:rPr>
+        <w:t>es</w:t>
+      </w:r>
+      <w:r>
+        <w:rPr>
+          <w:rFonts w:ascii="Arial" w:hAnsi="Arial" w:cs="Arial"/>
+          <w:sz w:val="24"/>
+        </w:rPr>
+        <w:t xml:space="preserve"> tienen acceso a las plataformas.</w:t>
       </w:r>
     </w:p>
     <w:p>
@@ -2048,13 +2088,13 @@
           <w:b w:val="0"/>
         </w:rPr>
       </w:pPr>
-      <w:bookmarkStart w:id="3" w:name="_Toc123297019"/>
-      <w:bookmarkStart w:id="4" w:name="_Toc142493345"/>
+      <w:bookmarkStart w:id="2" w:name="_Toc123297019"/>
+      <w:bookmarkStart w:id="3" w:name="_Toc142493345"/>
       <w:r>
         <w:t>Alcance</w:t>
       </w:r>
+      <w:bookmarkEnd w:id="2"/>
       <w:bookmarkEnd w:id="3"/>
-      <w:bookmarkEnd w:id="4"/>
       <w:r>
         <w:t xml:space="preserve"> </w:t>
       </w:r>
@@ -2118,13 +2158,13 @@
       <w:pPr>
         <w:pStyle w:val="Ttulo1"/>
       </w:pPr>
-      <w:bookmarkStart w:id="5" w:name="_Toc123297020"/>
-      <w:bookmarkStart w:id="6" w:name="_Toc142493346"/>
+      <w:bookmarkStart w:id="4" w:name="_Toc123297020"/>
+      <w:bookmarkStart w:id="5" w:name="_Toc142493346"/>
       <w:r>
         <w:t>Usuario</w:t>
       </w:r>
+      <w:bookmarkEnd w:id="4"/>
       <w:bookmarkEnd w:id="5"/>
-      <w:bookmarkEnd w:id="6"/>
     </w:p>
     <w:p>
       <w:pPr>
@@ -2284,7 +2324,7 @@
         <w:rPr>
           <w:rFonts w:ascii="Arial" w:hAnsi="Arial" w:cs="Arial"/>
           <w:noProof/>
-          <w:lang w:val="es-MX" w:eastAsia="es-MX"/>
+          <w:lang w:val="en-US"/>
         </w:rPr>
         <mc:AlternateContent>
           <mc:Choice Requires="wps">
@@ -2370,7 +2410,7 @@
               </wp:anchor>
             </w:drawing>
           </mc:Choice>
-          <mc:Fallback>
+          <mc:Fallback xmlns:cx1="http://schemas.microsoft.com/office/drawing/2015/9/8/chartex">
             <w:pict>
               <v:rect w14:anchorId="71066FE7" id="Rectángulo 125" o:spid="_x0000_s1031" style="position:absolute;margin-left:-36.35pt;margin-top:3pt;width:533.9pt;height:21.05pt;z-index:251819008;visibility:visible;mso-wrap-style:square;mso-width-percent:0;mso-height-percent:0;mso-wrap-distance-left:9pt;mso-wrap-distance-top:0;mso-wrap-distance-right:9pt;mso-wrap-distance-bottom:0;mso-position-horizontal:absolute;mso-position-horizontal-relative:margin;mso-position-vertical:absolute;mso-position-vertical-relative:text;mso-width-percent:0;mso-height-percent:0;mso-width-relative:margin;mso-height-relative:margin;v-text-anchor:middle" o:gfxdata="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" fillcolor="#aaa [3030]" stroked="f">
                 <v:fill color2="#a3a3a3 [3174]" rotate="t" colors="0 #afafaf;.5 #a5a5a5;1 #929292" focus="100%" type="gradient">
@@ -2433,14 +2473,14 @@
           <w:rFonts w:eastAsia="Arial"/>
         </w:rPr>
       </w:pPr>
-      <w:bookmarkStart w:id="7" w:name="_Toc142493347"/>
+      <w:bookmarkStart w:id="6" w:name="_Toc142493347"/>
       <w:r>
         <w:rPr>
           <w:rFonts w:eastAsia="Arial"/>
         </w:rPr>
         <w:t>SOLICITUDES</w:t>
       </w:r>
-      <w:bookmarkEnd w:id="7"/>
+      <w:bookmarkEnd w:id="6"/>
       <w:r>
         <w:rPr>
           <w:rFonts w:eastAsia="Arial"/>
@@ -2648,7 +2688,7 @@
           <w:rFonts w:eastAsia="Arial"/>
         </w:rPr>
       </w:pPr>
-      <w:bookmarkStart w:id="8" w:name="_Toc142493348"/>
+      <w:bookmarkStart w:id="7" w:name="_Toc142493348"/>
       <w:r>
         <w:rPr>
           <w:rFonts w:eastAsia="Arial"/>
@@ -2656,7 +2696,7 @@
         <w:lastRenderedPageBreak/>
         <w:t>Aceptar o Rechazar una Solicitud</w:t>
       </w:r>
-      <w:bookmarkEnd w:id="8"/>
+      <w:bookmarkEnd w:id="7"/>
       <w:r>
         <w:rPr>
           <w:rFonts w:eastAsia="Arial"/>
@@ -2675,9 +2715,9 @@
     </w:p>
     <w:p>
       <w:pPr>
-        <w:rPr>
-          <w:rFonts w:ascii="Arial" w:hAnsi="Arial" w:cs="Arial"/>
-          <w:b/>
+        <w:jc w:val="both"/>
+        <w:rPr>
+          <w:rFonts w:ascii="Arial" w:hAnsi="Arial" w:cs="Arial"/>
           <w:sz w:val="24"/>
           <w:szCs w:val="24"/>
         </w:rPr>
@@ -2685,11 +2725,34 @@
       <w:r>
         <w:rPr>
           <w:rFonts w:ascii="Arial" w:hAnsi="Arial" w:cs="Arial"/>
-          <w:b/>
           <w:sz w:val="24"/>
           <w:szCs w:val="24"/>
         </w:rPr>
-        <w:t>Al iniciar sesión con las credenciales la pantalla principal será la del menú Usuarios, pulsaremos el botón “Solicitudes”</w:t>
+        <w:t>Al iniciar sesión con las credenciales</w:t>
+      </w:r>
+      <w:r>
+        <w:rPr>
+          <w:rFonts w:ascii="Arial" w:hAnsi="Arial" w:cs="Arial"/>
+          <w:sz w:val="24"/>
+          <w:szCs w:val="24"/>
+        </w:rPr>
+        <w:t>,</w:t>
+      </w:r>
+      <w:r>
+        <w:rPr>
+          <w:rFonts w:ascii="Arial" w:hAnsi="Arial" w:cs="Arial"/>
+          <w:sz w:val="24"/>
+          <w:szCs w:val="24"/>
+        </w:rPr>
+        <w:t xml:space="preserve"> la pantalla principal será la del menú Usuarios, pulsaremos el botón “Solicitudes”</w:t>
+      </w:r>
+      <w:r>
+        <w:rPr>
+          <w:rFonts w:ascii="Arial" w:hAnsi="Arial" w:cs="Arial"/>
+          <w:sz w:val="24"/>
+          <w:szCs w:val="24"/>
+        </w:rPr>
+        <w:t>.</w:t>
       </w:r>
     </w:p>
     <w:p>
@@ -2706,7 +2769,7 @@
           <w:noProof/>
           <w:sz w:val="24"/>
           <w:szCs w:val="24"/>
-          <w:lang w:val="es-MX" w:eastAsia="es-MX"/>
+          <w:lang w:val="en-US"/>
         </w:rPr>
         <mc:AlternateContent>
           <mc:Choice Requires="wps">
@@ -2775,7 +2838,7 @@
               </wp:anchor>
             </w:drawing>
           </mc:Choice>
-          <mc:Fallback>
+          <mc:Fallback xmlns:cx1="http://schemas.microsoft.com/office/drawing/2015/9/8/chartex">
             <w:pict>
               <v:rect w14:anchorId="73B892DD" id="Rectángulo 73" o:spid="_x0000_s1026" style="position:absolute;margin-left:413.45pt;margin-top:14.5pt;width:14.6pt;height:19.25pt;z-index:251976704;visibility:visible;mso-wrap-style:square;mso-width-percent:0;mso-height-percent:0;mso-wrap-distance-left:9pt;mso-wrap-distance-top:0;mso-wrap-distance-right:9pt;mso-wrap-distance-bottom:0;mso-position-horizontal:absolute;mso-position-horizontal-relative:text;mso-position-vertical:absolute;mso-position-vertical-relative:text;mso-width-percent:0;mso-height-percent:0;mso-width-relative:margin;mso-height-relative:margin;v-text-anchor:middle" o:gfxdata="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" filled="f" strokecolor="red" strokeweight="2.25pt"/>
             </w:pict>
@@ -2787,7 +2850,7 @@
           <w:rFonts w:ascii="Arial" w:eastAsia="Arial" w:hAnsi="Arial" w:cs="Arial"/>
           <w:noProof/>
           <w:sz w:val="24"/>
-          <w:lang w:val="es-MX" w:eastAsia="es-MX"/>
+          <w:lang w:val="en-US"/>
         </w:rPr>
         <w:drawing>
           <wp:inline distT="0" distB="0" distL="0" distR="0" wp14:anchorId="2E45663E" wp14:editId="1DDCF7FF">
@@ -2838,9 +2901,9 @@
     </w:p>
     <w:p>
       <w:pPr>
-        <w:rPr>
-          <w:rFonts w:ascii="Arial" w:hAnsi="Arial" w:cs="Arial"/>
-          <w:b/>
+        <w:jc w:val="both"/>
+        <w:rPr>
+          <w:rFonts w:ascii="Arial" w:hAnsi="Arial" w:cs="Arial"/>
           <w:sz w:val="24"/>
           <w:szCs w:val="24"/>
         </w:rPr>
@@ -2848,20 +2911,42 @@
       <w:r>
         <w:rPr>
           <w:rFonts w:ascii="Arial" w:hAnsi="Arial" w:cs="Arial"/>
-          <w:b/>
           <w:sz w:val="24"/>
           <w:szCs w:val="24"/>
         </w:rPr>
-        <w:t>Se mostrará el menú de solicitudes donde se aceptan o rechazan las solicit</w:t>
-      </w:r>
-      <w:r>
-        <w:rPr>
-          <w:rFonts w:ascii="Arial" w:hAnsi="Arial" w:cs="Arial"/>
-          <w:b/>
+        <w:t>Se mostrará el menú de solicitudes</w:t>
+      </w:r>
+      <w:r>
+        <w:rPr>
+          <w:rFonts w:ascii="Arial" w:hAnsi="Arial" w:cs="Arial"/>
           <w:sz w:val="24"/>
           <w:szCs w:val="24"/>
         </w:rPr>
+        <w:t>,</w:t>
+      </w:r>
+      <w:r>
+        <w:rPr>
+          <w:rFonts w:ascii="Arial" w:hAnsi="Arial" w:cs="Arial"/>
+          <w:sz w:val="24"/>
+          <w:szCs w:val="24"/>
+        </w:rPr>
+        <w:t xml:space="preserve"> donde se aceptan o rechazan las solicit</w:t>
+      </w:r>
+      <w:r>
+        <w:rPr>
+          <w:rFonts w:ascii="Arial" w:hAnsi="Arial" w:cs="Arial"/>
+          <w:sz w:val="24"/>
+          <w:szCs w:val="24"/>
+        </w:rPr>
         <w:t>udes pendientes</w:t>
+      </w:r>
+      <w:r>
+        <w:rPr>
+          <w:rFonts w:ascii="Arial" w:hAnsi="Arial" w:cs="Arial"/>
+          <w:sz w:val="24"/>
+          <w:szCs w:val="24"/>
+        </w:rPr>
+        <w:t>.</w:t>
       </w:r>
     </w:p>
     <w:p>
@@ -2883,7 +2968,7 @@
       <w:r>
         <w:rPr>
           <w:noProof/>
-          <w:lang w:val="es-MX" w:eastAsia="es-MX"/>
+          <w:lang w:val="en-US"/>
         </w:rPr>
         <w:drawing>
           <wp:inline distT="0" distB="0" distL="0" distR="0" wp14:anchorId="1C632348" wp14:editId="5D88587F">
@@ -2943,7 +3028,7 @@
           <w:rFonts w:eastAsiaTheme="minorEastAsia"/>
           <w:b/>
           <w:noProof/>
-          <w:lang w:val="es-MX" w:eastAsia="es-MX"/>
+          <w:lang w:val="en-US"/>
         </w:rPr>
         <w:lastRenderedPageBreak/>
         <mc:AlternateContent>
@@ -3012,7 +3097,7 @@
               </wp:anchor>
             </w:drawing>
           </mc:Choice>
-          <mc:Fallback>
+          <mc:Fallback xmlns:cx1="http://schemas.microsoft.com/office/drawing/2015/9/8/chartex">
             <w:pict>
               <v:rect w14:anchorId="18E9F236" id="Rectángulo 10" o:spid="_x0000_s1026" style="position:absolute;margin-left:11.55pt;margin-top:47.4pt;width:385.1pt;height:25.1pt;z-index:251924480;visibility:visible;mso-wrap-style:square;mso-width-percent:0;mso-height-percent:0;mso-wrap-distance-left:9pt;mso-wrap-distance-top:0;mso-wrap-distance-right:9pt;mso-wrap-distance-bottom:0;mso-position-horizontal:absolute;mso-position-horizontal-relative:margin;mso-position-vertical:absolute;mso-position-vertical-relative:text;mso-width-percent:0;mso-height-percent:0;mso-width-relative:page;mso-height-relative:page;v-text-anchor:top" o:gfxdata="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" filled="f" strokecolor="red" strokeweight="2.25pt">
                 <w10:wrap anchorx="margin"/>
@@ -3048,7 +3133,7 @@
       <w:r>
         <w:rPr>
           <w:noProof/>
-          <w:lang w:val="es-MX" w:eastAsia="es-MX"/>
+          <w:lang w:val="en-US"/>
         </w:rPr>
         <w:drawing>
           <wp:inline distT="0" distB="0" distL="0" distR="0" wp14:anchorId="3146AFF9" wp14:editId="120631FF">
@@ -3103,16 +3188,15 @@
     </w:p>
     <w:p>
       <w:pPr>
+        <w:jc w:val="both"/>
         <w:rPr>
           <w:rFonts w:ascii="Arial" w:eastAsia="Arial" w:hAnsi="Arial" w:cs="Arial"/>
-          <w:b/>
           <w:sz w:val="24"/>
         </w:rPr>
       </w:pPr>
       <w:r>
         <w:rPr>
           <w:rFonts w:ascii="Arial" w:eastAsia="Arial" w:hAnsi="Arial" w:cs="Arial"/>
-          <w:b/>
           <w:sz w:val="24"/>
         </w:rPr>
         <w:t>En el lado izquierdo aparece la lista de solicitudes por autorizar, pulse sobre la solicitud deseada</w:t>
@@ -3120,7 +3204,6 @@
     </w:p>
     <w:p>
       <w:pPr>
-        <w:ind w:left="-567"/>
         <w:rPr>
           <w:rFonts w:ascii="Arial" w:eastAsia="Arial" w:hAnsi="Arial" w:cs="Arial"/>
           <w:sz w:val="24"/>
@@ -3131,21 +3214,21 @@
           <w:rFonts w:eastAsiaTheme="minorEastAsia"/>
           <w:b/>
           <w:noProof/>
-          <w:lang w:val="es-MX" w:eastAsia="es-MX"/>
+          <w:lang w:val="en-US"/>
         </w:rPr>
         <mc:AlternateContent>
           <mc:Choice Requires="wps">
             <w:drawing>
-              <wp:anchor distT="0" distB="0" distL="114300" distR="114300" simplePos="0" relativeHeight="251921408" behindDoc="0" locked="0" layoutInCell="1" allowOverlap="1" wp14:anchorId="130B12CB" wp14:editId="32AC7268">
+              <wp:anchor distT="0" distB="0" distL="114300" distR="114300" simplePos="0" relativeHeight="251921408" behindDoc="0" locked="0" layoutInCell="1" allowOverlap="1" wp14:anchorId="130B12CB" wp14:editId="3424CA9B">
                 <wp:simplePos x="0" y="0"/>
                 <wp:positionH relativeFrom="margin">
-                  <wp:posOffset>-38100</wp:posOffset>
+                  <wp:posOffset>-33596</wp:posOffset>
                 </wp:positionH>
                 <wp:positionV relativeFrom="paragraph">
-                  <wp:posOffset>503082</wp:posOffset>
+                  <wp:posOffset>484597</wp:posOffset>
                 </wp:positionV>
-                <wp:extent cx="1892595" cy="265814"/>
-                <wp:effectExtent l="19050" t="19050" r="12700" b="20320"/>
+                <wp:extent cx="1775944" cy="265814"/>
+                <wp:effectExtent l="19050" t="19050" r="15240" b="20320"/>
                 <wp:wrapNone/>
                 <wp:docPr id="3" name="Rectángulo 3"/>
                 <wp:cNvGraphicFramePr>
@@ -3160,7 +3243,7 @@
                       <wps:spPr bwMode="auto">
                         <a:xfrm>
                           <a:off x="0" y="0"/>
-                          <a:ext cx="1892595" cy="265814"/>
+                          <a:ext cx="1775944" cy="265814"/>
                         </a:xfrm>
                         <a:prstGeom prst="rect">
                           <a:avLst/>
@@ -3201,7 +3284,7 @@
           </mc:Choice>
           <mc:Fallback>
             <w:pict>
-              <v:rect w14:anchorId="15A11C0D" id="Rectángulo 3" o:spid="_x0000_s1026" style="position:absolute;margin-left:-3pt;margin-top:39.6pt;width:149pt;height:20.95pt;z-index:251921408;visibility:visible;mso-wrap-style:square;mso-width-percent:0;mso-height-percent:0;mso-wrap-distance-left:9pt;mso-wrap-distance-top:0;mso-wrap-distance-right:9pt;mso-wrap-distance-bottom:0;mso-position-horizontal:absolute;mso-position-horizontal-relative:margin;mso-position-vertical:absolute;mso-position-vertical-relative:text;mso-width-percent:0;mso-height-percent:0;mso-width-relative:page;mso-height-relative:page;v-text-anchor:top" o:gfxdata="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" filled="f" strokecolor="red" strokeweight="2.25pt">
+              <v:rect w14:anchorId="4683D73D" id="Rectángulo 3" o:spid="_x0000_s1026" style="position:absolute;margin-left:-2.65pt;margin-top:38.15pt;width:139.85pt;height:20.95pt;z-index:251921408;visibility:visible;mso-wrap-style:square;mso-width-percent:0;mso-height-percent:0;mso-wrap-distance-left:9pt;mso-wrap-distance-top:0;mso-wrap-distance-right:9pt;mso-wrap-distance-bottom:0;mso-position-horizontal:absolute;mso-position-horizontal-relative:margin;mso-position-vertical:absolute;mso-position-vertical-relative:text;mso-width-percent:0;mso-height-percent:0;mso-width-relative:page;mso-height-relative:page;v-text-anchor:top" o:gfxdata="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" filled="f" strokecolor="red" strokeweight="2.25pt">
                 <w10:wrap anchorx="margin"/>
               </v:rect>
             </w:pict>
@@ -3211,12 +3294,12 @@
       <w:r>
         <w:rPr>
           <w:noProof/>
-          <w:lang w:val="es-MX" w:eastAsia="es-MX"/>
+          <w:lang w:val="en-US"/>
         </w:rPr>
         <w:drawing>
-          <wp:inline distT="0" distB="0" distL="0" distR="0" wp14:anchorId="3B39F4C7" wp14:editId="796209F4">
-            <wp:extent cx="6104793" cy="2381061"/>
-            <wp:effectExtent l="0" t="0" r="0" b="635"/>
+          <wp:inline distT="0" distB="0" distL="0" distR="0" wp14:anchorId="3B39F4C7" wp14:editId="27DA4D3C">
+            <wp:extent cx="5375403" cy="2096575"/>
+            <wp:effectExtent l="0" t="0" r="0" b="0"/>
             <wp:docPr id="39" name="Imagen 39"/>
             <wp:cNvGraphicFramePr>
               <a:graphicFrameLocks xmlns:a="http://schemas.openxmlformats.org/drawingml/2006/main" noChangeAspect="1"/>
@@ -3237,7 +3320,7 @@
                   <pic:spPr>
                     <a:xfrm>
                       <a:off x="0" y="0"/>
-                      <a:ext cx="6109927" cy="2383063"/>
+                      <a:ext cx="5392700" cy="2103321"/>
                     </a:xfrm>
                     <a:prstGeom prst="rect">
                       <a:avLst/>
@@ -3260,32 +3343,31 @@
     </w:p>
     <w:p>
       <w:pPr>
+        <w:jc w:val="both"/>
         <w:rPr>
           <w:rFonts w:ascii="Arial" w:eastAsia="Arial" w:hAnsi="Arial" w:cs="Arial"/>
-          <w:b/>
           <w:sz w:val="24"/>
         </w:rPr>
       </w:pPr>
       <w:r>
         <w:rPr>
           <w:rFonts w:eastAsiaTheme="minorEastAsia"/>
-          <w:b/>
           <w:noProof/>
-          <w:lang w:val="es-MX" w:eastAsia="es-MX"/>
+          <w:lang w:val="en-US"/>
         </w:rPr>
         <mc:AlternateContent>
           <mc:Choice Requires="wps">
             <w:drawing>
-              <wp:anchor distT="0" distB="0" distL="114300" distR="114300" simplePos="0" relativeHeight="251985920" behindDoc="0" locked="0" layoutInCell="1" allowOverlap="1" wp14:anchorId="5DC9658A" wp14:editId="4BFB0B33">
+              <wp:anchor distT="0" distB="0" distL="114300" distR="114300" simplePos="0" relativeHeight="251985920" behindDoc="0" locked="0" layoutInCell="1" allowOverlap="1" wp14:anchorId="5DC9658A" wp14:editId="496E0402">
                 <wp:simplePos x="0" y="0"/>
                 <wp:positionH relativeFrom="margin">
-                  <wp:align>right</wp:align>
+                  <wp:posOffset>5061672</wp:posOffset>
                 </wp:positionH>
                 <wp:positionV relativeFrom="paragraph">
-                  <wp:posOffset>467995</wp:posOffset>
+                  <wp:posOffset>472190</wp:posOffset>
                 </wp:positionV>
-                <wp:extent cx="541655" cy="212090"/>
-                <wp:effectExtent l="19050" t="19050" r="10795" b="16510"/>
+                <wp:extent cx="385845" cy="212090"/>
+                <wp:effectExtent l="19050" t="19050" r="14605" b="16510"/>
                 <wp:wrapNone/>
                 <wp:docPr id="57" name="Rectángulo 57"/>
                 <wp:cNvGraphicFramePr>
@@ -3300,7 +3382,7 @@
                       <wps:spPr bwMode="auto">
                         <a:xfrm flipH="1" flipV="1">
                           <a:off x="0" y="0"/>
-                          <a:ext cx="541655" cy="212090"/>
+                          <a:ext cx="385845" cy="212090"/>
                         </a:xfrm>
                         <a:prstGeom prst="rect">
                           <a:avLst/>
@@ -3341,7 +3423,7 @@
           </mc:Choice>
           <mc:Fallback>
             <w:pict>
-              <v:rect w14:anchorId="4CAC9633" id="Rectángulo 57" o:spid="_x0000_s1026" style="position:absolute;margin-left:-8.55pt;margin-top:36.85pt;width:42.65pt;height:16.7pt;flip:x y;z-index:251985920;visibility:visible;mso-wrap-style:square;mso-width-percent:0;mso-height-percent:0;mso-wrap-distance-left:9pt;mso-wrap-distance-top:0;mso-wrap-distance-right:9pt;mso-wrap-distance-bottom:0;mso-position-horizontal:right;mso-position-horizontal-relative:margin;mso-position-vertical:absolute;mso-position-vertical-relative:text;mso-width-percent:0;mso-height-percent:0;mso-width-relative:page;mso-height-relative:page;v-text-anchor:top" o:gfxdata="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" filled="f" strokecolor="red" strokeweight="2.25pt">
+              <v:rect w14:anchorId="05BCD269" id="Rectángulo 57" o:spid="_x0000_s1026" style="position:absolute;margin-left:398.55pt;margin-top:37.2pt;width:30.4pt;height:16.7pt;flip:x y;z-index:251985920;visibility:visible;mso-wrap-style:square;mso-width-percent:0;mso-height-percent:0;mso-wrap-distance-left:9pt;mso-wrap-distance-top:0;mso-wrap-distance-right:9pt;mso-wrap-distance-bottom:0;mso-position-horizontal:absolute;mso-position-horizontal-relative:margin;mso-position-vertical:absolute;mso-position-vertical-relative:text;mso-width-percent:0;mso-height-percent:0;mso-width-relative:page;mso-height-relative:page;v-text-anchor:top" o:gfxdata="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" filled="f" strokecolor="red" strokeweight="2.25pt">
                 <w10:wrap anchorx="margin"/>
               </v:rect>
             </w:pict>
@@ -3351,7 +3433,6 @@
       <w:r>
         <w:rPr>
           <w:rFonts w:ascii="Arial" w:eastAsia="Arial" w:hAnsi="Arial" w:cs="Arial"/>
-          <w:b/>
           <w:sz w:val="24"/>
         </w:rPr>
         <w:t>En algunos casos las solicitudes incluyen notas que se pueden revisar pulsando sobre el siguiente botón</w:t>
@@ -3368,7 +3449,7 @@
       <w:r>
         <w:rPr>
           <w:noProof/>
-          <w:lang w:val="es-MX" w:eastAsia="es-MX"/>
+          <w:lang w:val="en-US"/>
         </w:rPr>
         <w:drawing>
           <wp:inline distT="0" distB="0" distL="0" distR="0" wp14:anchorId="2049210B" wp14:editId="16A2C082">
@@ -3424,24 +3505,23 @@
     </w:p>
     <w:p>
       <w:pPr>
+        <w:jc w:val="both"/>
         <w:rPr>
           <w:rFonts w:ascii="Arial" w:eastAsia="Arial" w:hAnsi="Arial" w:cs="Arial"/>
-          <w:b/>
           <w:sz w:val="24"/>
         </w:rPr>
       </w:pPr>
       <w:r>
         <w:rPr>
           <w:rFonts w:ascii="Arial" w:eastAsia="Arial" w:hAnsi="Arial" w:cs="Arial"/>
-          <w:b/>
-          <w:sz w:val="24"/>
-        </w:rPr>
+          <w:sz w:val="24"/>
+        </w:rPr>
+        <w:lastRenderedPageBreak/>
         <w:t>Se mostrará de lado derech</w:t>
       </w:r>
       <w:r>
         <w:rPr>
           <w:rFonts w:ascii="Arial" w:eastAsia="Arial" w:hAnsi="Arial" w:cs="Arial"/>
-          <w:b/>
           <w:sz w:val="24"/>
         </w:rPr>
         <w:t>o los detalles de la solicitud</w:t>
@@ -3449,10 +3529,16 @@
       <w:r>
         <w:rPr>
           <w:rFonts w:ascii="Arial" w:eastAsia="Arial" w:hAnsi="Arial" w:cs="Arial"/>
-          <w:b/>
-          <w:sz w:val="24"/>
-        </w:rPr>
-        <w:t xml:space="preserve">, también puede otorgar permisos de firma de </w:t>
+          <w:sz w:val="24"/>
+        </w:rPr>
+        <w:t>, también pue</w:t>
+      </w:r>
+      <w:r>
+        <w:rPr>
+          <w:rFonts w:ascii="Arial" w:eastAsia="Arial" w:hAnsi="Arial" w:cs="Arial"/>
+          <w:sz w:val="24"/>
+        </w:rPr>
+        <w:t>de otorgar permisos de firma.</w:t>
       </w:r>
     </w:p>
     <w:p>
@@ -3468,7 +3554,7 @@
           <w:rFonts w:eastAsiaTheme="minorEastAsia"/>
           <w:b/>
           <w:noProof/>
-          <w:lang w:val="es-MX" w:eastAsia="es-MX"/>
+          <w:lang w:val="en-US"/>
         </w:rPr>
         <mc:AlternateContent>
           <mc:Choice Requires="wps">
@@ -3536,7 +3622,7 @@
               </wp:anchor>
             </w:drawing>
           </mc:Choice>
-          <mc:Fallback>
+          <mc:Fallback xmlns:cx1="http://schemas.microsoft.com/office/drawing/2015/9/8/chartex">
             <w:pict>
               <v:rect w14:anchorId="1E3C7B57" id="Rectángulo 27" o:spid="_x0000_s1026" style="position:absolute;margin-left:10.4pt;margin-top:15.95pt;width:386.75pt;height:135.6pt;z-index:251981824;visibility:visible;mso-wrap-style:square;mso-width-percent:0;mso-height-percent:0;mso-wrap-distance-left:9pt;mso-wrap-distance-top:0;mso-wrap-distance-right:9pt;mso-wrap-distance-bottom:0;mso-position-horizontal:absolute;mso-position-horizontal-relative:margin;mso-position-vertical:absolute;mso-position-vertical-relative:text;mso-width-percent:0;mso-height-percent:0;mso-width-relative:page;mso-height-relative:page;v-text-anchor:top" o:gfxdata="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" filled="f" strokecolor="red" strokeweight="2.25pt">
                 <w10:wrap anchorx="margin"/>
@@ -3550,7 +3636,7 @@
           <w:rFonts w:eastAsiaTheme="minorEastAsia"/>
           <w:b/>
           <w:noProof/>
-          <w:lang w:val="es-MX" w:eastAsia="es-MX"/>
+          <w:lang w:val="en-US"/>
         </w:rPr>
         <mc:AlternateContent>
           <mc:Choice Requires="wps">
@@ -3618,7 +3704,7 @@
               </wp:anchor>
             </w:drawing>
           </mc:Choice>
-          <mc:Fallback>
+          <mc:Fallback xmlns:cx1="http://schemas.microsoft.com/office/drawing/2015/9/8/chartex">
             <w:pict>
               <v:rect w14:anchorId="5D377A13" id="Rectángulo 26" o:spid="_x0000_s1026" style="position:absolute;margin-left:0;margin-top:157.2pt;width:92.1pt;height:18.4pt;z-index:251979776;visibility:visible;mso-wrap-style:square;mso-width-percent:0;mso-height-percent:0;mso-wrap-distance-left:9pt;mso-wrap-distance-top:0;mso-wrap-distance-right:9pt;mso-wrap-distance-bottom:0;mso-position-horizontal:center;mso-position-horizontal-relative:margin;mso-position-vertical:absolute;mso-position-vertical-relative:text;mso-width-percent:0;mso-height-percent:0;mso-width-relative:page;mso-height-relative:page;v-text-anchor:top" o:gfxdata="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" filled="f" strokecolor="red" strokeweight="2.25pt">
                 <w10:wrap anchorx="margin"/>
@@ -3630,7 +3716,7 @@
       <w:r>
         <w:rPr>
           <w:noProof/>
-          <w:lang w:val="es-MX" w:eastAsia="es-MX"/>
+          <w:lang w:val="en-US"/>
         </w:rPr>
         <w:drawing>
           <wp:inline distT="0" distB="0" distL="0" distR="0" wp14:anchorId="1AF5C3A3" wp14:editId="2634C561">
@@ -3689,34 +3775,18 @@
       <w:pPr>
         <w:rPr>
           <w:rFonts w:ascii="Arial" w:eastAsia="Arial" w:hAnsi="Arial" w:cs="Arial"/>
-          <w:b/>
           <w:sz w:val="24"/>
         </w:rPr>
       </w:pPr>
       <w:r>
         <w:rPr>
           <w:rFonts w:ascii="Arial" w:eastAsia="Arial" w:hAnsi="Arial" w:cs="Arial"/>
-          <w:b/>
-          <w:sz w:val="24"/>
-        </w:rPr>
-        <w:t>V</w:t>
-      </w:r>
-      <w:r>
-        <w:rPr>
-          <w:rFonts w:ascii="Arial" w:eastAsia="Arial" w:hAnsi="Arial" w:cs="Arial"/>
-          <w:b/>
-          <w:sz w:val="24"/>
-        </w:rPr>
-        <w:t>erificar que los datos estén correctos</w:t>
-      </w:r>
-      <w:r>
-        <w:rPr>
-          <w:rFonts w:ascii="Arial" w:eastAsia="Arial" w:hAnsi="Arial" w:cs="Arial"/>
-          <w:b/>
-          <w:sz w:val="24"/>
-        </w:rPr>
-        <w:t xml:space="preserve"> y aceptar o rechazar la solicitud </w:t>
-      </w:r>
+          <w:sz w:val="24"/>
+        </w:rPr>
+        <w:t xml:space="preserve">Verificar que los datos estén correctos y aceptar o rechazar la solicitud </w:t>
+      </w:r>
+      <w:bookmarkStart w:id="8" w:name="_GoBack"/>
+      <w:bookmarkEnd w:id="8"/>
     </w:p>
     <w:p>
       <w:pPr>
@@ -3731,7 +3801,7 @@
           <w:rFonts w:eastAsiaTheme="minorEastAsia"/>
           <w:b/>
           <w:noProof/>
-          <w:lang w:val="es-MX" w:eastAsia="es-MX"/>
+          <w:lang w:val="en-US"/>
         </w:rPr>
         <mc:AlternateContent>
           <mc:Choice Requires="wps">
@@ -3799,7 +3869,7 @@
               </wp:anchor>
             </w:drawing>
           </mc:Choice>
-          <mc:Fallback>
+          <mc:Fallback xmlns:cx1="http://schemas.microsoft.com/office/drawing/2015/9/8/chartex">
             <w:pict>
               <v:rect w14:anchorId="5DBA3CBE" id="Rectángulo 69" o:spid="_x0000_s1026" style="position:absolute;margin-left:260.95pt;margin-top:170.5pt;width:92.1pt;height:18.4pt;z-index:251990016;visibility:visible;mso-wrap-style:square;mso-width-percent:0;mso-height-percent:0;mso-wrap-distance-left:9pt;mso-wrap-distance-top:0;mso-wrap-distance-right:9pt;mso-wrap-distance-bottom:0;mso-position-horizontal:absolute;mso-position-horizontal-relative:margin;mso-position-vertical:absolute;mso-position-vertical-relative:text;mso-width-percent:0;mso-height-percent:0;mso-width-relative:page;mso-height-relative:page;v-text-anchor:top" o:gfxdata="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" filled="f" strokecolor="red" strokeweight="2.25pt">
                 <w10:wrap anchorx="margin"/>
@@ -3813,7 +3883,7 @@
           <w:rFonts w:eastAsiaTheme="minorEastAsia"/>
           <w:b/>
           <w:noProof/>
-          <w:lang w:val="es-MX" w:eastAsia="es-MX"/>
+          <w:lang w:val="en-US"/>
         </w:rPr>
         <mc:AlternateContent>
           <mc:Choice Requires="wps">
@@ -3881,7 +3951,7 @@
               </wp:anchor>
             </w:drawing>
           </mc:Choice>
-          <mc:Fallback>
+          <mc:Fallback xmlns:cx1="http://schemas.microsoft.com/office/drawing/2015/9/8/chartex">
             <w:pict>
               <v:rect w14:anchorId="2AA43475" id="Rectángulo 67" o:spid="_x0000_s1026" style="position:absolute;margin-left:95.65pt;margin-top:172.25pt;width:92.1pt;height:18.4pt;z-index:251987968;visibility:visible;mso-wrap-style:square;mso-width-percent:0;mso-height-percent:0;mso-wrap-distance-left:9pt;mso-wrap-distance-top:0;mso-wrap-distance-right:9pt;mso-wrap-distance-bottom:0;mso-position-horizontal:absolute;mso-position-horizontal-relative:margin;mso-position-vertical:absolute;mso-position-vertical-relative:text;mso-width-percent:0;mso-height-percent:0;mso-width-relative:page;mso-height-relative:page;v-text-anchor:top" o:gfxdata="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" filled="f" strokecolor="red" strokeweight="2.25pt">
                 <w10:wrap anchorx="margin"/>
@@ -3893,7 +3963,7 @@
       <w:r>
         <w:rPr>
           <w:noProof/>
-          <w:lang w:val="es-MX" w:eastAsia="es-MX"/>
+          <w:lang w:val="en-US"/>
         </w:rPr>
         <w:drawing>
           <wp:inline distT="0" distB="0" distL="0" distR="0" wp14:anchorId="1939A7F7" wp14:editId="212EA9BE">
@@ -3992,7 +4062,7 @@
 </file>
 
 <file path=word/endnotes.xml><?xml version="1.0" encoding="utf-8"?>
-<w:endnotes xmlns:wpc="http://schemas.microsoft.com/office/word/2010/wordprocessingCanvas" xmlns:cx="http://schemas.microsoft.com/office/drawing/2014/chartex" xmlns:cx1="http://schemas.microsoft.com/office/drawing/2015/9/8/chartex" xmlns:mc="http://schemas.openxmlformats.org/markup-compatibility/2006" xmlns:o="urn:schemas-microsoft-com:office:office" xmlns:r="http://schemas.openxmlformats.org/officeDocument/2006/relationships" xmlns:m="http://schemas.openxmlformats.org/officeDocument/2006/math" xmlns:v="urn:schemas-microsoft-com:vml" xmlns:wp14="http://schemas.microsoft.com/office/word/2010/wordprocessingDrawing" xmlns:wp="http://schemas.openxmlformats.org/drawingml/2006/wordprocessingDrawing" xmlns:w10="urn:schemas-microsoft-com:office:word" xmlns:w="http://schemas.openxmlformats.org/wordprocessingml/2006/main" xmlns:w14="http://schemas.microsoft.com/office/word/2010/wordml" xmlns:w15="http://schemas.microsoft.com/office/word/2012/wordml" xmlns:w16se="http://schemas.microsoft.com/office/word/2015/wordml/symex" xmlns:wpg="http://schemas.microsoft.com/office/word/2010/wordprocessingGroup" xmlns:wpi="http://schemas.microsoft.com/office/word/2010/wordprocessingInk" xmlns:wne="http://schemas.microsoft.com/office/word/2006/wordml" xmlns:wps="http://schemas.microsoft.com/office/word/2010/wordprocessingShape" mc:Ignorable="w14 w15 w16se wp14">
+<w:endnotes xmlns:wpc="http://schemas.microsoft.com/office/word/2010/wordprocessingCanvas" xmlns:cx="http://schemas.microsoft.com/office/drawing/2014/chartex" xmlns:mc="http://schemas.openxmlformats.org/markup-compatibility/2006" xmlns:o="urn:schemas-microsoft-com:office:office" xmlns:r="http://schemas.openxmlformats.org/officeDocument/2006/relationships" xmlns:m="http://schemas.openxmlformats.org/officeDocument/2006/math" xmlns:v="urn:schemas-microsoft-com:vml" xmlns:wp14="http://schemas.microsoft.com/office/word/2010/wordprocessingDrawing" xmlns:wp="http://schemas.openxmlformats.org/drawingml/2006/wordprocessingDrawing" xmlns:w10="urn:schemas-microsoft-com:office:word" xmlns:w="http://schemas.openxmlformats.org/wordprocessingml/2006/main" xmlns:w14="http://schemas.microsoft.com/office/word/2010/wordml" xmlns:w15="http://schemas.microsoft.com/office/word/2012/wordml" xmlns:w16se="http://schemas.microsoft.com/office/word/2015/wordml/symex" xmlns:wpg="http://schemas.microsoft.com/office/word/2010/wordprocessingGroup" xmlns:wpi="http://schemas.microsoft.com/office/word/2010/wordprocessingInk" xmlns:wne="http://schemas.microsoft.com/office/word/2006/wordml" xmlns:wps="http://schemas.microsoft.com/office/word/2010/wordprocessingShape" mc:Ignorable="w14 w15 w16se wp14">
   <w:endnote w:type="separator" w:id="-1">
     <w:p>
       <w:pPr>
@@ -4017,7 +4087,7 @@
 </file>
 
 <file path=word/footer1.xml><?xml version="1.0" encoding="utf-8"?>
-<w:ftr xmlns:wpc="http://schemas.microsoft.com/office/word/2010/wordprocessingCanvas" xmlns:cx="http://schemas.microsoft.com/office/drawing/2014/chartex" xmlns:cx1="http://schemas.microsoft.com/office/drawing/2015/9/8/chartex" xmlns:mc="http://schemas.openxmlformats.org/markup-compatibility/2006" xmlns:o="urn:schemas-microsoft-com:office:office" xmlns:r="http://schemas.openxmlformats.org/officeDocument/2006/relationships" xmlns:m="http://schemas.openxmlformats.org/officeDocument/2006/math" xmlns:v="urn:schemas-microsoft-com:vml" xmlns:wp14="http://schemas.microsoft.com/office/word/2010/wordprocessingDrawing" xmlns:wp="http://schemas.openxmlformats.org/drawingml/2006/wordprocessingDrawing" xmlns:w10="urn:schemas-microsoft-com:office:word" xmlns:w="http://schemas.openxmlformats.org/wordprocessingml/2006/main" xmlns:w14="http://schemas.microsoft.com/office/word/2010/wordml" xmlns:w15="http://schemas.microsoft.com/office/word/2012/wordml" xmlns:w16se="http://schemas.microsoft.com/office/word/2015/wordml/symex" xmlns:wpg="http://schemas.microsoft.com/office/word/2010/wordprocessingGroup" xmlns:wpi="http://schemas.microsoft.com/office/word/2010/wordprocessingInk" xmlns:wne="http://schemas.microsoft.com/office/word/2006/wordml" xmlns:wps="http://schemas.microsoft.com/office/word/2010/wordprocessingShape" mc:Ignorable="w14 w15 w16se wp14">
+<w:ftr xmlns:wpc="http://schemas.microsoft.com/office/word/2010/wordprocessingCanvas" xmlns:cx="http://schemas.microsoft.com/office/drawing/2014/chartex" xmlns:mc="http://schemas.openxmlformats.org/markup-compatibility/2006" xmlns:o="urn:schemas-microsoft-com:office:office" xmlns:r="http://schemas.openxmlformats.org/officeDocument/2006/relationships" xmlns:m="http://schemas.openxmlformats.org/officeDocument/2006/math" xmlns:v="urn:schemas-microsoft-com:vml" xmlns:wp14="http://schemas.microsoft.com/office/word/2010/wordprocessingDrawing" xmlns:wp="http://schemas.openxmlformats.org/drawingml/2006/wordprocessingDrawing" xmlns:w10="urn:schemas-microsoft-com:office:word" xmlns:w="http://schemas.openxmlformats.org/wordprocessingml/2006/main" xmlns:w14="http://schemas.microsoft.com/office/word/2010/wordml" xmlns:w15="http://schemas.microsoft.com/office/word/2012/wordml" xmlns:w16se="http://schemas.microsoft.com/office/word/2015/wordml/symex" xmlns:wpg="http://schemas.microsoft.com/office/word/2010/wordprocessingGroup" xmlns:wpi="http://schemas.microsoft.com/office/word/2010/wordprocessingInk" xmlns:wne="http://schemas.microsoft.com/office/word/2006/wordml" xmlns:wps="http://schemas.microsoft.com/office/word/2010/wordprocessingShape" mc:Ignorable="w14 w15 w16se wp14">
   <w:sdt>
     <w:sdtPr>
       <w:rPr>
@@ -4060,7 +4130,7 @@
                 <w:b/>
                 <w:noProof/>
                 <w:color w:val="FFFFFF" w:themeColor="background1"/>
-                <w:lang w:val="es-MX" w:eastAsia="es-MX"/>
+                <w:lang w:val="en-US"/>
               </w:rPr>
               <mc:AlternateContent>
                 <mc:Choice Requires="wps">
@@ -4118,7 +4188,7 @@
                     </wp:anchor>
                   </w:drawing>
                 </mc:Choice>
-                <mc:Fallback>
+                <mc:Fallback xmlns:cx1="http://schemas.microsoft.com/office/drawing/2015/9/8/chartex">
                   <w:pict>
                     <v:line w14:anchorId="42D5C661" id="Conector recto 13" o:spid="_x0000_s1026" style="position:absolute;z-index:251662336;visibility:visible;mso-wrap-style:square;mso-width-percent:0;mso-height-percent:0;mso-wrap-distance-left:9pt;mso-wrap-distance-top:0;mso-wrap-distance-right:9pt;mso-wrap-distance-bottom:0;mso-position-horizontal:absolute;mso-position-horizontal-relative:text;mso-position-vertical:absolute;mso-position-vertical-relative:text;mso-width-percent:0;mso-height-percent:0;mso-width-relative:margin;mso-height-relative:margin" from="-17.55pt,-3pt" to="446.7pt,-2.25pt" o:gfxdata="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" strokecolor="#a5a5a5 [3206]" strokeweight="1.5pt">
                       <v:stroke joinstyle="miter"/>
@@ -4132,7 +4202,7 @@
                 <w:b/>
                 <w:noProof/>
                 <w:color w:val="FFFFFF" w:themeColor="background1"/>
-                <w:lang w:val="es-MX" w:eastAsia="es-MX"/>
+                <w:lang w:val="en-US"/>
               </w:rPr>
               <mc:AlternateContent>
                 <mc:Choice Requires="wps">
@@ -4229,7 +4299,7 @@
                     </wp:anchor>
                   </w:drawing>
                 </mc:Choice>
-                <mc:Fallback>
+                <mc:Fallback xmlns:cx1="http://schemas.microsoft.com/office/drawing/2015/9/8/chartex">
                   <w:pict>
                     <v:rect w14:anchorId="2CD8D370" id="Rectángulo 11" o:spid="_x0000_s1026" style="position:absolute;margin-left:280.3pt;margin-top:-3.3pt;width:167.65pt;height:22.4pt;z-index:-251658241;visibility:visible;mso-wrap-style:square;mso-width-percent:0;mso-wrap-distance-left:9pt;mso-wrap-distance-top:0;mso-wrap-distance-right:9pt;mso-wrap-distance-bottom:0;mso-position-horizontal:absolute;mso-position-horizontal-relative:text;mso-position-vertical:absolute;mso-position-vertical-relative:text;mso-width-percent:0;mso-width-relative:margin;v-text-anchor:middle" o:gfxdata="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" fillcolor="#002060" stroked="f" strokeweight="1pt">
                       <v:fill color2="#002060" o:opacity2="15728f" rotate="t" angle="90" colors="0 #002060;34734f #002060;40632f #002060;45815f #072766;46531f #002060;60293f #002060;1 #002060" focus="100%" type="gradient"/>
@@ -4280,7 +4350,7 @@
                 <w:noProof/>
                 <w:color w:val="FFFFFF" w:themeColor="background1"/>
               </w:rPr>
-              <w:t>7</w:t>
+              <w:t>2</w:t>
             </w:r>
             <w:r>
               <w:rPr>
@@ -4360,7 +4430,7 @@
 </file>
 
 <file path=word/footnotes.xml><?xml version="1.0" encoding="utf-8"?>
-<w:footnotes xmlns:wpc="http://schemas.microsoft.com/office/word/2010/wordprocessingCanvas" xmlns:cx="http://schemas.microsoft.com/office/drawing/2014/chartex" xmlns:cx1="http://schemas.microsoft.com/office/drawing/2015/9/8/chartex" xmlns:mc="http://schemas.openxmlformats.org/markup-compatibility/2006" xmlns:o="urn:schemas-microsoft-com:office:office" xmlns:r="http://schemas.openxmlformats.org/officeDocument/2006/relationships" xmlns:m="http://schemas.openxmlformats.org/officeDocument/2006/math" xmlns:v="urn:schemas-microsoft-com:vml" xmlns:wp14="http://schemas.microsoft.com/office/word/2010/wordprocessingDrawing" xmlns:wp="http://schemas.openxmlformats.org/drawingml/2006/wordprocessingDrawing" xmlns:w10="urn:schemas-microsoft-com:office:word" xmlns:w="http://schemas.openxmlformats.org/wordprocessingml/2006/main" xmlns:w14="http://schemas.microsoft.com/office/word/2010/wordml" xmlns:w15="http://schemas.microsoft.com/office/word/2012/wordml" xmlns:w16se="http://schemas.microsoft.com/office/word/2015/wordml/symex" xmlns:wpg="http://schemas.microsoft.com/office/word/2010/wordprocessingGroup" xmlns:wpi="http://schemas.microsoft.com/office/word/2010/wordprocessingInk" xmlns:wne="http://schemas.microsoft.com/office/word/2006/wordml" xmlns:wps="http://schemas.microsoft.com/office/word/2010/wordprocessingShape" mc:Ignorable="w14 w15 w16se wp14">
+<w:footnotes xmlns:wpc="http://schemas.microsoft.com/office/word/2010/wordprocessingCanvas" xmlns:cx="http://schemas.microsoft.com/office/drawing/2014/chartex" xmlns:mc="http://schemas.openxmlformats.org/markup-compatibility/2006" xmlns:o="urn:schemas-microsoft-com:office:office" xmlns:r="http://schemas.openxmlformats.org/officeDocument/2006/relationships" xmlns:m="http://schemas.openxmlformats.org/officeDocument/2006/math" xmlns:v="urn:schemas-microsoft-com:vml" xmlns:wp14="http://schemas.microsoft.com/office/word/2010/wordprocessingDrawing" xmlns:wp="http://schemas.openxmlformats.org/drawingml/2006/wordprocessingDrawing" xmlns:w10="urn:schemas-microsoft-com:office:word" xmlns:w="http://schemas.openxmlformats.org/wordprocessingml/2006/main" xmlns:w14="http://schemas.microsoft.com/office/word/2010/wordml" xmlns:w15="http://schemas.microsoft.com/office/word/2012/wordml" xmlns:w16se="http://schemas.microsoft.com/office/word/2015/wordml/symex" xmlns:wpg="http://schemas.microsoft.com/office/word/2010/wordprocessingGroup" xmlns:wpi="http://schemas.microsoft.com/office/word/2010/wordprocessingInk" xmlns:wne="http://schemas.microsoft.com/office/word/2006/wordml" xmlns:wps="http://schemas.microsoft.com/office/word/2010/wordprocessingShape" mc:Ignorable="w14 w15 w16se wp14">
   <w:footnote w:type="separator" w:id="-1">
     <w:p>
       <w:pPr>
@@ -4385,7 +4455,7 @@
 </file>
 
 <file path=word/header1.xml><?xml version="1.0" encoding="utf-8"?>
-<w:hdr xmlns:wpc="http://schemas.microsoft.com/office/word/2010/wordprocessingCanvas" xmlns:cx="http://schemas.microsoft.com/office/drawing/2014/chartex" xmlns:cx1="http://schemas.microsoft.com/office/drawing/2015/9/8/chartex" xmlns:mc="http://schemas.openxmlformats.org/markup-compatibility/2006" xmlns:o="urn:schemas-microsoft-com:office:office" xmlns:r="http://schemas.openxmlformats.org/officeDocument/2006/relationships" xmlns:m="http://schemas.openxmlformats.org/officeDocument/2006/math" xmlns:v="urn:schemas-microsoft-com:vml" xmlns:wp14="http://schemas.microsoft.com/office/word/2010/wordprocessingDrawing" xmlns:wp="http://schemas.openxmlformats.org/drawingml/2006/wordprocessingDrawing" xmlns:w10="urn:schemas-microsoft-com:office:word" xmlns:w="http://schemas.openxmlformats.org/wordprocessingml/2006/main" xmlns:w14="http://schemas.microsoft.com/office/word/2010/wordml" xmlns:w15="http://schemas.microsoft.com/office/word/2012/wordml" xmlns:w16se="http://schemas.microsoft.com/office/word/2015/wordml/symex" xmlns:wpg="http://schemas.microsoft.com/office/word/2010/wordprocessingGroup" xmlns:wpi="http://schemas.microsoft.com/office/word/2010/wordprocessingInk" xmlns:wne="http://schemas.microsoft.com/office/word/2006/wordml" xmlns:wps="http://schemas.microsoft.com/office/word/2010/wordprocessingShape" mc:Ignorable="w14 w15 w16se wp14">
+<w:hdr xmlns:wpc="http://schemas.microsoft.com/office/word/2010/wordprocessingCanvas" xmlns:cx="http://schemas.microsoft.com/office/drawing/2014/chartex" xmlns:mc="http://schemas.openxmlformats.org/markup-compatibility/2006" xmlns:o="urn:schemas-microsoft-com:office:office" xmlns:r="http://schemas.openxmlformats.org/officeDocument/2006/relationships" xmlns:m="http://schemas.openxmlformats.org/officeDocument/2006/math" xmlns:v="urn:schemas-microsoft-com:vml" xmlns:wp14="http://schemas.microsoft.com/office/word/2010/wordprocessingDrawing" xmlns:wp="http://schemas.openxmlformats.org/drawingml/2006/wordprocessingDrawing" xmlns:w10="urn:schemas-microsoft-com:office:word" xmlns:w="http://schemas.openxmlformats.org/wordprocessingml/2006/main" xmlns:w14="http://schemas.microsoft.com/office/word/2010/wordml" xmlns:w15="http://schemas.microsoft.com/office/word/2012/wordml" xmlns:w16se="http://schemas.microsoft.com/office/word/2015/wordml/symex" xmlns:wpg="http://schemas.microsoft.com/office/word/2010/wordprocessingGroup" xmlns:wpi="http://schemas.microsoft.com/office/word/2010/wordprocessingInk" xmlns:wne="http://schemas.microsoft.com/office/word/2006/wordml" xmlns:wps="http://schemas.microsoft.com/office/word/2010/wordprocessingShape" mc:Ignorable="w14 w15 w16se wp14">
   <w:p>
     <w:pPr>
       <w:pStyle w:val="Encabezado"/>
@@ -4393,7 +4463,7 @@
     <w:r>
       <w:rPr>
         <w:noProof/>
-        <w:lang w:val="es-MX" w:eastAsia="es-MX"/>
+        <w:lang w:val="en-US"/>
       </w:rPr>
       <mc:AlternateContent>
         <mc:Choice Requires="wps">
@@ -4529,7 +4599,7 @@
             </wp:anchor>
           </w:drawing>
         </mc:Choice>
-        <mc:Fallback>
+        <mc:Fallback xmlns:cx1="http://schemas.microsoft.com/office/drawing/2015/9/8/chartex">
           <w:pict>
             <v:rect w14:anchorId="3FEC259C" id="Rectángulo 6" o:spid="_x0000_s1032" style="position:absolute;margin-left:329.95pt;margin-top:-1.4pt;width:149.5pt;height:24.45pt;z-index:251659264;visibility:visible;mso-wrap-style:square;mso-width-percent:0;mso-height-percent:0;mso-wrap-distance-left:9pt;mso-wrap-distance-top:0;mso-wrap-distance-right:9pt;mso-wrap-distance-bottom:0;mso-position-horizontal:absolute;mso-position-horizontal-relative:text;mso-position-vertical:absolute;mso-position-vertical-relative:text;mso-width-percent:0;mso-height-percent:0;mso-width-relative:margin;mso-height-relative:margin;v-text-anchor:middle" o:gfxdata="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" fillcolor="#002060" stroked="f" strokeweight="1pt">
               <v:textbox>
@@ -4602,7 +4672,7 @@
     <w:r>
       <w:rPr>
         <w:noProof/>
-        <w:lang w:val="es-MX" w:eastAsia="es-MX"/>
+        <w:lang w:val="en-US"/>
       </w:rPr>
       <w:drawing>
         <wp:anchor distT="0" distB="0" distL="114300" distR="114300" simplePos="0" relativeHeight="251663360" behindDoc="0" locked="0" layoutInCell="1" allowOverlap="1" wp14:anchorId="75E6E181" wp14:editId="6991DC71">
@@ -4672,7 +4742,7 @@
 </file>
 
 <file path=word/numbering.xml><?xml version="1.0" encoding="utf-8"?>
-<w:numbering xmlns:wpc="http://schemas.microsoft.com/office/word/2010/wordprocessingCanvas" xmlns:cx="http://schemas.microsoft.com/office/drawing/2014/chartex" xmlns:cx1="http://schemas.microsoft.com/office/drawing/2015/9/8/chartex" xmlns:mc="http://schemas.openxmlformats.org/markup-compatibility/2006" xmlns:o="urn:schemas-microsoft-com:office:office" xmlns:r="http://schemas.openxmlformats.org/officeDocument/2006/relationships" xmlns:m="http://schemas.openxmlformats.org/officeDocument/2006/math" xmlns:v="urn:schemas-microsoft-com:vml" xmlns:wp14="http://schemas.microsoft.com/office/word/2010/wordprocessingDrawing" xmlns:wp="http://schemas.openxmlformats.org/drawingml/2006/wordprocessingDrawing" xmlns:w10="urn:schemas-microsoft-com:office:word" xmlns:w="http://schemas.openxmlformats.org/wordprocessingml/2006/main" xmlns:w14="http://schemas.microsoft.com/office/word/2010/wordml" xmlns:w15="http://schemas.microsoft.com/office/word/2012/wordml" xmlns:w16se="http://schemas.microsoft.com/office/word/2015/wordml/symex" xmlns:wpg="http://schemas.microsoft.com/office/word/2010/wordprocessingGroup" xmlns:wpi="http://schemas.microsoft.com/office/word/2010/wordprocessingInk" xmlns:wne="http://schemas.microsoft.com/office/word/2006/wordml" xmlns:wps="http://schemas.microsoft.com/office/word/2010/wordprocessingShape" mc:Ignorable="w14 w15 w16se wp14">
+<w:numbering xmlns:wpc="http://schemas.microsoft.com/office/word/2010/wordprocessingCanvas" xmlns:cx="http://schemas.microsoft.com/office/drawing/2014/chartex" xmlns:mc="http://schemas.openxmlformats.org/markup-compatibility/2006" xmlns:o="urn:schemas-microsoft-com:office:office" xmlns:r="http://schemas.openxmlformats.org/officeDocument/2006/relationships" xmlns:m="http://schemas.openxmlformats.org/officeDocument/2006/math" xmlns:v="urn:schemas-microsoft-com:vml" xmlns:wp14="http://schemas.microsoft.com/office/word/2010/wordprocessingDrawing" xmlns:wp="http://schemas.openxmlformats.org/drawingml/2006/wordprocessingDrawing" xmlns:w10="urn:schemas-microsoft-com:office:word" xmlns:w="http://schemas.openxmlformats.org/wordprocessingml/2006/main" xmlns:w14="http://schemas.microsoft.com/office/word/2010/wordml" xmlns:w15="http://schemas.microsoft.com/office/word/2012/wordml" xmlns:w16se="http://schemas.microsoft.com/office/word/2015/wordml/symex" xmlns:wpg="http://schemas.microsoft.com/office/word/2010/wordprocessingGroup" xmlns:wpi="http://schemas.microsoft.com/office/word/2010/wordprocessingInk" xmlns:wne="http://schemas.microsoft.com/office/word/2006/wordml" xmlns:wps="http://schemas.microsoft.com/office/word/2010/wordprocessingShape" mc:Ignorable="w14 w15 w16se wp14">
   <w:abstractNum w:abstractNumId="0" w15:restartNumberingAfterBreak="0">
     <w:nsid w:val="07434EE9"/>
     <w:multiLevelType w:val="hybridMultilevel"/>
@@ -7255,7 +7325,7 @@
 </file>
 
 <file path=customXml/itemProps1.xml><?xml version="1.0" encoding="utf-8"?>
-<ds:datastoreItem xmlns:ds="http://schemas.openxmlformats.org/officeDocument/2006/customXml" ds:itemID="{EED68745-CC70-458C-8990-8C597C494A88}">
+<ds:datastoreItem xmlns:ds="http://schemas.openxmlformats.org/officeDocument/2006/customXml" ds:itemID="{F4B39CC7-5AB6-47D2-8917-C7F2F88F95B1}">
   <ds:schemaRefs>
     <ds:schemaRef ds:uri="http://schemas.openxmlformats.org/officeDocument/2006/bibliography"/>
   </ds:schemaRefs>

</xml_diff>